<commit_message>
Organigramme + Compre Rendu commencement
</commit_message>
<xml_diff>
--- a/Documents/Compte Rendu/Compte Rendu.docx
+++ b/Documents/Compte Rendu/Compte Rendu.docx
@@ -1271,6 +1271,7 @@
     <w:p>
       <w:pPr>
         <w:spacing w:after="0"/>
+        <w:jc w:val="center"/>
         <w:rPr>
           <w:sz w:val="24"/>
         </w:rPr>
@@ -1308,6 +1309,7 @@
           <w:pPr>
             <w:pStyle w:val="En-ttedetabledesmatires"/>
             <w:spacing w:before="0"/>
+            <w:jc w:val="center"/>
           </w:pPr>
           <w:r>
             <w:t>Table des matières</w:t>
@@ -1316,6 +1318,7 @@
         <w:p>
           <w:pPr>
             <w:spacing w:after="0"/>
+            <w:jc w:val="center"/>
             <w:rPr>
               <w:lang w:eastAsia="fr-FR"/>
             </w:rPr>
@@ -1327,6 +1330,8 @@
             <w:tabs>
               <w:tab w:val="right" w:leader="dot" w:pos="9062"/>
             </w:tabs>
+            <w:spacing w:after="0"/>
+            <w:jc w:val="center"/>
             <w:rPr>
               <w:rFonts w:cstheme="minorBidi"/>
               <w:noProof/>
@@ -1353,13 +1358,15 @@
             </w:rPr>
             <w:fldChar w:fldCharType="separate"/>
           </w:r>
-          <w:hyperlink w:anchor="_Toc529954311" w:history="1">
+          <w:hyperlink w:anchor="_Toc530054566" w:history="1">
             <w:r>
               <w:rPr>
                 <w:rStyle w:val="Lienhypertexte"/>
-                <w:noProof/>
-              </w:rPr>
-              <w:t>Contenu du document</w:t>
+                <w:rFonts w:cstheme="minorHAnsi"/>
+                <w:noProof/>
+                <w:color w:val="auto"/>
+              </w:rPr>
+              <w:t>Présentation du projet</w:t>
             </w:r>
             <w:r>
               <w:rPr>
@@ -1380,7 +1387,7 @@
                 <w:noProof/>
                 <w:webHidden/>
               </w:rPr>
-              <w:instrText xml:space="preserve"> PAGEREF _Toc529954311 \h </w:instrText>
+              <w:instrText xml:space="preserve"> PAGEREF _Toc530054566 \h </w:instrText>
             </w:r>
             <w:r>
               <w:rPr>
@@ -1401,6 +1408,370 @@
                 <w:webHidden/>
               </w:rPr>
               <w:t>3</w:t>
+            </w:r>
+            <w:r>
+              <w:rPr>
+                <w:noProof/>
+                <w:webHidden/>
+              </w:rPr>
+              <w:fldChar w:fldCharType="end"/>
+            </w:r>
+          </w:hyperlink>
+        </w:p>
+        <w:p>
+          <w:pPr>
+            <w:pStyle w:val="TM2"/>
+            <w:tabs>
+              <w:tab w:val="right" w:leader="dot" w:pos="9062"/>
+            </w:tabs>
+            <w:spacing w:after="0"/>
+            <w:jc w:val="center"/>
+            <w:rPr>
+              <w:rFonts w:cstheme="minorBidi"/>
+              <w:noProof/>
+            </w:rPr>
+          </w:pPr>
+          <w:hyperlink w:anchor="_Toc530054567" w:history="1">
+            <w:r>
+              <w:rPr>
+                <w:rStyle w:val="Lienhypertexte"/>
+                <w:rFonts w:cstheme="minorHAnsi"/>
+                <w:noProof/>
+                <w:color w:val="auto"/>
+              </w:rPr>
+              <w:t>Présentation de l’équipe</w:t>
+            </w:r>
+            <w:r>
+              <w:rPr>
+                <w:noProof/>
+                <w:webHidden/>
+              </w:rPr>
+              <w:tab/>
+            </w:r>
+            <w:r>
+              <w:rPr>
+                <w:noProof/>
+                <w:webHidden/>
+              </w:rPr>
+              <w:fldChar w:fldCharType="begin"/>
+            </w:r>
+            <w:r>
+              <w:rPr>
+                <w:noProof/>
+                <w:webHidden/>
+              </w:rPr>
+              <w:instrText xml:space="preserve"> PAGEREF _Toc530054567 \h </w:instrText>
+            </w:r>
+            <w:r>
+              <w:rPr>
+                <w:noProof/>
+                <w:webHidden/>
+              </w:rPr>
+            </w:r>
+            <w:r>
+              <w:rPr>
+                <w:noProof/>
+                <w:webHidden/>
+              </w:rPr>
+              <w:fldChar w:fldCharType="separate"/>
+            </w:r>
+            <w:r>
+              <w:rPr>
+                <w:noProof/>
+                <w:webHidden/>
+              </w:rPr>
+              <w:t>4</w:t>
+            </w:r>
+            <w:r>
+              <w:rPr>
+                <w:noProof/>
+                <w:webHidden/>
+              </w:rPr>
+              <w:fldChar w:fldCharType="end"/>
+            </w:r>
+          </w:hyperlink>
+        </w:p>
+        <w:p>
+          <w:pPr>
+            <w:pStyle w:val="TM2"/>
+            <w:tabs>
+              <w:tab w:val="right" w:leader="dot" w:pos="9062"/>
+            </w:tabs>
+            <w:spacing w:after="0"/>
+            <w:jc w:val="center"/>
+            <w:rPr>
+              <w:rFonts w:cstheme="minorBidi"/>
+              <w:noProof/>
+            </w:rPr>
+          </w:pPr>
+          <w:hyperlink w:anchor="_Toc530054568" w:history="1">
+            <w:r>
+              <w:rPr>
+                <w:rStyle w:val="Lienhypertexte"/>
+                <w:rFonts w:cstheme="minorHAnsi"/>
+                <w:noProof/>
+                <w:color w:val="auto"/>
+              </w:rPr>
+              <w:t>Les solutions proposées</w:t>
+            </w:r>
+            <w:r>
+              <w:rPr>
+                <w:noProof/>
+                <w:webHidden/>
+              </w:rPr>
+              <w:tab/>
+            </w:r>
+            <w:r>
+              <w:rPr>
+                <w:noProof/>
+                <w:webHidden/>
+              </w:rPr>
+              <w:fldChar w:fldCharType="begin"/>
+            </w:r>
+            <w:r>
+              <w:rPr>
+                <w:noProof/>
+                <w:webHidden/>
+              </w:rPr>
+              <w:instrText xml:space="preserve"> PAGEREF _Toc530054568 \h </w:instrText>
+            </w:r>
+            <w:r>
+              <w:rPr>
+                <w:noProof/>
+                <w:webHidden/>
+              </w:rPr>
+            </w:r>
+            <w:r>
+              <w:rPr>
+                <w:noProof/>
+                <w:webHidden/>
+              </w:rPr>
+              <w:fldChar w:fldCharType="separate"/>
+            </w:r>
+            <w:r>
+              <w:rPr>
+                <w:noProof/>
+                <w:webHidden/>
+              </w:rPr>
+              <w:t>5</w:t>
+            </w:r>
+            <w:r>
+              <w:rPr>
+                <w:noProof/>
+                <w:webHidden/>
+              </w:rPr>
+              <w:fldChar w:fldCharType="end"/>
+            </w:r>
+          </w:hyperlink>
+        </w:p>
+        <w:p>
+          <w:pPr>
+            <w:pStyle w:val="TM2"/>
+            <w:tabs>
+              <w:tab w:val="right" w:leader="dot" w:pos="9062"/>
+            </w:tabs>
+            <w:spacing w:after="0"/>
+            <w:jc w:val="center"/>
+            <w:rPr>
+              <w:rFonts w:cstheme="minorBidi"/>
+              <w:noProof/>
+            </w:rPr>
+          </w:pPr>
+          <w:hyperlink w:anchor="_Toc530054569" w:history="1">
+            <w:r>
+              <w:rPr>
+                <w:rStyle w:val="Lienhypertexte"/>
+                <w:rFonts w:cstheme="minorHAnsi"/>
+                <w:noProof/>
+                <w:color w:val="auto"/>
+              </w:rPr>
+              <w:t>La solution choisie</w:t>
+            </w:r>
+            <w:r>
+              <w:rPr>
+                <w:noProof/>
+                <w:webHidden/>
+              </w:rPr>
+              <w:tab/>
+            </w:r>
+            <w:r>
+              <w:rPr>
+                <w:noProof/>
+                <w:webHidden/>
+              </w:rPr>
+              <w:fldChar w:fldCharType="begin"/>
+            </w:r>
+            <w:r>
+              <w:rPr>
+                <w:noProof/>
+                <w:webHidden/>
+              </w:rPr>
+              <w:instrText xml:space="preserve"> PAGEREF _Toc530054569 \h </w:instrText>
+            </w:r>
+            <w:r>
+              <w:rPr>
+                <w:noProof/>
+                <w:webHidden/>
+              </w:rPr>
+            </w:r>
+            <w:r>
+              <w:rPr>
+                <w:noProof/>
+                <w:webHidden/>
+              </w:rPr>
+              <w:fldChar w:fldCharType="separate"/>
+            </w:r>
+            <w:r>
+              <w:rPr>
+                <w:noProof/>
+                <w:webHidden/>
+              </w:rPr>
+              <w:t>6</w:t>
+            </w:r>
+            <w:r>
+              <w:rPr>
+                <w:noProof/>
+                <w:webHidden/>
+              </w:rPr>
+              <w:fldChar w:fldCharType="end"/>
+            </w:r>
+          </w:hyperlink>
+        </w:p>
+        <w:p>
+          <w:pPr>
+            <w:pStyle w:val="TM2"/>
+            <w:tabs>
+              <w:tab w:val="right" w:leader="dot" w:pos="9062"/>
+            </w:tabs>
+            <w:spacing w:after="0"/>
+            <w:jc w:val="center"/>
+            <w:rPr>
+              <w:rFonts w:cstheme="minorBidi"/>
+              <w:noProof/>
+            </w:rPr>
+          </w:pPr>
+          <w:hyperlink w:anchor="_Toc530054570" w:history="1">
+            <w:r>
+              <w:rPr>
+                <w:rStyle w:val="Lienhypertexte"/>
+                <w:rFonts w:cstheme="minorHAnsi"/>
+                <w:noProof/>
+                <w:color w:val="auto"/>
+              </w:rPr>
+              <w:t>Le budget nécessaire</w:t>
+            </w:r>
+            <w:r>
+              <w:rPr>
+                <w:noProof/>
+                <w:webHidden/>
+              </w:rPr>
+              <w:tab/>
+            </w:r>
+            <w:r>
+              <w:rPr>
+                <w:noProof/>
+                <w:webHidden/>
+              </w:rPr>
+              <w:fldChar w:fldCharType="begin"/>
+            </w:r>
+            <w:r>
+              <w:rPr>
+                <w:noProof/>
+                <w:webHidden/>
+              </w:rPr>
+              <w:instrText xml:space="preserve"> PAGEREF _Toc530054570 \h </w:instrText>
+            </w:r>
+            <w:r>
+              <w:rPr>
+                <w:noProof/>
+                <w:webHidden/>
+              </w:rPr>
+            </w:r>
+            <w:r>
+              <w:rPr>
+                <w:noProof/>
+                <w:webHidden/>
+              </w:rPr>
+              <w:fldChar w:fldCharType="separate"/>
+            </w:r>
+            <w:r>
+              <w:rPr>
+                <w:noProof/>
+                <w:webHidden/>
+              </w:rPr>
+              <w:t>7</w:t>
+            </w:r>
+            <w:r>
+              <w:rPr>
+                <w:noProof/>
+                <w:webHidden/>
+              </w:rPr>
+              <w:fldChar w:fldCharType="end"/>
+            </w:r>
+          </w:hyperlink>
+        </w:p>
+        <w:p>
+          <w:pPr>
+            <w:pStyle w:val="TM2"/>
+            <w:tabs>
+              <w:tab w:val="right" w:leader="dot" w:pos="9062"/>
+            </w:tabs>
+            <w:spacing w:after="0"/>
+            <w:jc w:val="center"/>
+            <w:rPr>
+              <w:rFonts w:cstheme="minorBidi"/>
+              <w:noProof/>
+            </w:rPr>
+          </w:pPr>
+          <w:hyperlink w:anchor="_Toc530054571" w:history="1">
+            <w:r>
+              <w:rPr>
+                <w:rStyle w:val="Lienhypertexte"/>
+                <w:noProof/>
+                <w:color w:val="auto"/>
+              </w:rPr>
+              <w:t>Conclusion</w:t>
+            </w:r>
+            <w:r>
+              <w:rPr>
+                <w:noProof/>
+                <w:webHidden/>
+              </w:rPr>
+              <w:tab/>
+            </w:r>
+            <w:r>
+              <w:rPr>
+                <w:noProof/>
+                <w:webHidden/>
+              </w:rPr>
+              <w:fldChar w:fldCharType="begin"/>
+            </w:r>
+            <w:r>
+              <w:rPr>
+                <w:noProof/>
+                <w:webHidden/>
+              </w:rPr>
+              <w:instrText xml:space="preserve"> PAGEREF _Toc530054571 \h </w:instrText>
+            </w:r>
+            <w:r>
+              <w:rPr>
+                <w:noProof/>
+                <w:webHidden/>
+              </w:rPr>
+            </w:r>
+            <w:r>
+              <w:rPr>
+                <w:noProof/>
+                <w:webHidden/>
+              </w:rPr>
+              <w:fldChar w:fldCharType="separate"/>
+            </w:r>
+            <w:r>
+              <w:rPr>
+                <w:noProof/>
+                <w:webHidden/>
+              </w:rPr>
+              <w:t>8</w:t>
             </w:r>
             <w:r>
               <w:rPr>
@@ -1414,6 +1785,7 @@
         <w:p>
           <w:pPr>
             <w:spacing w:after="0"/>
+            <w:jc w:val="center"/>
           </w:pPr>
           <w:r>
             <w:rPr>
@@ -1429,6 +1801,7 @@
       <w:pPr>
         <w:pStyle w:val="Titre1"/>
         <w:spacing w:before="0"/>
+        <w:jc w:val="center"/>
         <w:rPr>
           <w:szCs w:val="26"/>
         </w:rPr>
@@ -1443,14 +1816,15 @@
         <w:spacing w:before="0"/>
         <w:jc w:val="center"/>
         <w:rPr>
-          <w:rFonts w:ascii="Calibri" w:hAnsi="Calibri" w:cs="Calibri"/>
+          <w:rFonts w:asciiTheme="minorHAnsi" w:hAnsiTheme="minorHAnsi" w:cstheme="minorHAnsi"/>
           <w:sz w:val="32"/>
           <w:szCs w:val="24"/>
         </w:rPr>
       </w:pPr>
-      <w:r>
-        <w:rPr>
-          <w:rFonts w:ascii="Calibri" w:hAnsi="Calibri" w:cs="Calibri"/>
+      <w:bookmarkStart w:id="0" w:name="_Toc530054566"/>
+      <w:r>
+        <w:rPr>
+          <w:rFonts w:asciiTheme="minorHAnsi" w:hAnsiTheme="minorHAnsi" w:cstheme="minorHAnsi"/>
           <w:sz w:val="32"/>
           <w:szCs w:val="24"/>
         </w:rPr>
@@ -1459,13 +1833,529 @@
       </w:r>
       <w:r>
         <w:rPr>
-          <w:rFonts w:ascii="Calibri" w:hAnsi="Calibri" w:cs="Calibri"/>
+          <w:rFonts w:asciiTheme="minorHAnsi" w:hAnsiTheme="minorHAnsi" w:cstheme="minorHAnsi"/>
           <w:sz w:val="32"/>
           <w:szCs w:val="24"/>
         </w:rPr>
         <w:t>t</w:t>
       </w:r>
-    </w:p>
+      <w:bookmarkEnd w:id="0"/>
+    </w:p>
+    <w:p>
+      <w:pPr>
+        <w:spacing w:after="0"/>
+        <w:rPr>
+          <w:rFonts w:cstheme="minorHAnsi"/>
+        </w:rPr>
+      </w:pPr>
+    </w:p>
+    <w:p>
+      <w:pPr>
+        <w:spacing w:after="0"/>
+        <w:rPr>
+          <w:rFonts w:cstheme="minorHAnsi"/>
+        </w:rPr>
+      </w:pPr>
+    </w:p>
+    <w:p>
+      <w:pPr>
+        <w:spacing w:after="0"/>
+        <w:rPr>
+          <w:rFonts w:cstheme="minorHAnsi"/>
+        </w:rPr>
+      </w:pPr>
+    </w:p>
+    <w:p>
+      <w:pPr>
+        <w:spacing w:after="0"/>
+        <w:rPr>
+          <w:rFonts w:cstheme="minorHAnsi"/>
+          <w:sz w:val="24"/>
+          <w:szCs w:val="24"/>
+        </w:rPr>
+      </w:pPr>
+      <w:r>
+        <w:rPr>
+          <w:rFonts w:cstheme="minorHAnsi"/>
+          <w:sz w:val="24"/>
+          <w:szCs w:val="24"/>
+        </w:rPr>
+        <w:t xml:space="preserve">Nous </w:t>
+      </w:r>
+      <w:r>
+        <w:rPr>
+          <w:rFonts w:cstheme="minorHAnsi"/>
+          <w:sz w:val="24"/>
+          <w:szCs w:val="24"/>
+        </w:rPr>
+        <w:t xml:space="preserve">travaillons </w:t>
+      </w:r>
+      <w:r>
+        <w:rPr>
+          <w:rFonts w:cstheme="minorHAnsi"/>
+          <w:sz w:val="24"/>
+          <w:szCs w:val="24"/>
+        </w:rPr>
+        <w:t xml:space="preserve">pour la société </w:t>
+      </w:r>
+      <w:r>
+        <w:rPr>
+          <w:rFonts w:cstheme="minorHAnsi"/>
+          <w:i/>
+          <w:sz w:val="24"/>
+          <w:szCs w:val="24"/>
+        </w:rPr>
+        <w:t>« </w:t>
+      </w:r>
+      <w:r>
+        <w:rPr>
+          <w:rFonts w:cstheme="minorHAnsi"/>
+          <w:i/>
+          <w:sz w:val="24"/>
+          <w:szCs w:val="24"/>
+        </w:rPr>
+        <w:t>ImmoConceptPlus</w:t>
+      </w:r>
+      <w:r>
+        <w:rPr>
+          <w:rFonts w:cstheme="minorHAnsi"/>
+          <w:i/>
+          <w:sz w:val="24"/>
+          <w:szCs w:val="24"/>
+        </w:rPr>
+        <w:t> »</w:t>
+      </w:r>
+      <w:r>
+        <w:rPr>
+          <w:rFonts w:cstheme="minorHAnsi"/>
+          <w:sz w:val="24"/>
+          <w:szCs w:val="24"/>
+        </w:rPr>
+        <w:t xml:space="preserve">. </w:t>
+      </w:r>
+    </w:p>
+    <w:p>
+      <w:pPr>
+        <w:spacing w:after="0"/>
+        <w:rPr>
+          <w:rFonts w:cstheme="minorHAnsi"/>
+          <w:sz w:val="24"/>
+          <w:szCs w:val="24"/>
+        </w:rPr>
+      </w:pPr>
+      <w:r>
+        <w:rPr>
+          <w:rFonts w:cstheme="minorHAnsi"/>
+          <w:sz w:val="24"/>
+          <w:szCs w:val="24"/>
+        </w:rPr>
+        <w:t xml:space="preserve">Le projet comporte 2 parties, la première qui est la </w:t>
+      </w:r>
+      <w:r>
+        <w:rPr>
+          <w:rFonts w:cstheme="minorHAnsi"/>
+          <w:sz w:val="24"/>
+          <w:szCs w:val="24"/>
+          <w:u w:val="single"/>
+        </w:rPr>
+        <w:t>partie infrastructure</w:t>
+      </w:r>
+      <w:r>
+        <w:rPr>
+          <w:rFonts w:cstheme="minorHAnsi"/>
+          <w:sz w:val="24"/>
+          <w:szCs w:val="24"/>
+        </w:rPr>
+        <w:t xml:space="preserve"> et la </w:t>
+      </w:r>
+      <w:r>
+        <w:rPr>
+          <w:rFonts w:cstheme="minorHAnsi"/>
+          <w:sz w:val="24"/>
+          <w:szCs w:val="24"/>
+          <w:u w:val="single"/>
+        </w:rPr>
+        <w:t>partie logicielle</w:t>
+      </w:r>
+      <w:r>
+        <w:rPr>
+          <w:rFonts w:cstheme="minorHAnsi"/>
+          <w:sz w:val="24"/>
+          <w:szCs w:val="24"/>
+        </w:rPr>
+        <w:t>.</w:t>
+      </w:r>
+    </w:p>
+    <w:p>
+      <w:pPr>
+        <w:spacing w:after="0"/>
+        <w:rPr>
+          <w:rFonts w:cstheme="minorHAnsi"/>
+          <w:sz w:val="24"/>
+          <w:szCs w:val="24"/>
+        </w:rPr>
+      </w:pPr>
+    </w:p>
+    <w:p>
+      <w:pPr>
+        <w:spacing w:after="0"/>
+        <w:rPr>
+          <w:rFonts w:cstheme="minorHAnsi"/>
+          <w:sz w:val="24"/>
+          <w:szCs w:val="24"/>
+        </w:rPr>
+      </w:pPr>
+    </w:p>
+    <w:p>
+      <w:pPr>
+        <w:spacing w:after="0"/>
+        <w:rPr>
+          <w:rFonts w:eastAsiaTheme="majorEastAsia" w:cstheme="minorHAnsi"/>
+          <w:sz w:val="24"/>
+          <w:szCs w:val="24"/>
+        </w:rPr>
+      </w:pPr>
+      <w:r>
+        <w:rPr>
+          <w:rFonts w:eastAsiaTheme="majorEastAsia" w:cstheme="minorHAnsi"/>
+          <w:sz w:val="24"/>
+          <w:szCs w:val="24"/>
+        </w:rPr>
+        <w:t>Nous allons dans un premier temps voire les attentes de la partie infrastructure.</w:t>
+      </w:r>
+    </w:p>
+    <w:p>
+      <w:pPr>
+        <w:spacing w:after="0"/>
+        <w:rPr>
+          <w:rFonts w:eastAsiaTheme="majorEastAsia" w:cstheme="minorHAnsi"/>
+          <w:sz w:val="24"/>
+          <w:szCs w:val="24"/>
+        </w:rPr>
+      </w:pPr>
+    </w:p>
+    <w:p>
+      <w:pPr>
+        <w:pStyle w:val="Default"/>
+      </w:pPr>
+      <w:r>
+        <w:t>L’entreprise a plusieurs attentes </w:t>
+      </w:r>
+      <w:r>
+        <w:t xml:space="preserve">du point de vue infrastructure </w:t>
+      </w:r>
+      <w:r>
+        <w:t>:</w:t>
+      </w:r>
+    </w:p>
+    <w:p>
+      <w:pPr>
+        <w:pStyle w:val="Default"/>
+      </w:pPr>
+    </w:p>
+    <w:p>
+      <w:pPr>
+        <w:pStyle w:val="Default"/>
+      </w:pPr>
+      <w:r>
+        <w:t>- Centraliser</w:t>
+      </w:r>
+      <w:r>
+        <w:t xml:space="preserve"> les documents des agences au siège</w:t>
+      </w:r>
+      <w:r>
+        <w:t>.</w:t>
+      </w:r>
+    </w:p>
+    <w:p>
+      <w:pPr>
+        <w:pStyle w:val="Default"/>
+      </w:pPr>
+      <w:r>
+        <w:t xml:space="preserve">- Sécuriser l’ensemble de l’infrastructure et du réseau national dans tous les cas de figure </w:t>
+      </w:r>
+    </w:p>
+    <w:p>
+      <w:pPr>
+        <w:pStyle w:val="Default"/>
+      </w:pPr>
+      <w:r>
+        <w:t xml:space="preserve">- Permettre une gestion centralisée unique des accès pour le siège et les agences </w:t>
+      </w:r>
+    </w:p>
+    <w:p>
+      <w:pPr>
+        <w:pStyle w:val="Default"/>
+      </w:pPr>
+      <w:r>
+        <w:t xml:space="preserve">- Permettre à tout utilisateur authentifié d’accéder en tout lieu à ses données </w:t>
+      </w:r>
+    </w:p>
+    <w:p>
+      <w:pPr>
+        <w:pStyle w:val="Default"/>
+      </w:pPr>
+      <w:r>
+        <w:t xml:space="preserve">- Permettre à tout utilisateur authentifié de ne se connecter qu’une seule fois </w:t>
+      </w:r>
+    </w:p>
+    <w:p>
+      <w:pPr>
+        <w:pStyle w:val="Default"/>
+      </w:pPr>
+      <w:r>
+        <w:t xml:space="preserve">- Permettre à tout utilisateur authentifié de disposer en ligne du logiciel spécifique (ImmoSoftVente) </w:t>
+      </w:r>
+    </w:p>
+    <w:p>
+      <w:pPr>
+        <w:pStyle w:val="Default"/>
+      </w:pPr>
+      <w:r>
+        <w:t xml:space="preserve">- Nommez tous vos documents avec vos noms prénoms ou numéro du groupe </w:t>
+      </w:r>
+    </w:p>
+    <w:p>
+      <w:pPr>
+        <w:spacing w:after="0"/>
+        <w:rPr>
+          <w:rFonts w:eastAsiaTheme="majorEastAsia" w:cstheme="minorHAnsi"/>
+          <w:sz w:val="24"/>
+          <w:szCs w:val="24"/>
+        </w:rPr>
+      </w:pPr>
+    </w:p>
+    <w:p>
+      <w:pPr>
+        <w:spacing w:after="0"/>
+        <w:rPr>
+          <w:sz w:val="24"/>
+          <w:szCs w:val="24"/>
+        </w:rPr>
+      </w:pPr>
+      <w:r>
+        <w:rPr>
+          <w:rFonts w:eastAsiaTheme="majorEastAsia" w:cstheme="minorHAnsi"/>
+          <w:sz w:val="24"/>
+          <w:szCs w:val="24"/>
+        </w:rPr>
+        <w:t xml:space="preserve">Cependant, la maquette qui sera proposé </w:t>
+      </w:r>
+      <w:r>
+        <w:rPr>
+          <w:sz w:val="24"/>
+          <w:szCs w:val="24"/>
+        </w:rPr>
+        <w:t>devra</w:t>
+      </w:r>
+      <w:r>
+        <w:rPr>
+          <w:sz w:val="24"/>
+          <w:szCs w:val="24"/>
+        </w:rPr>
+        <w:t xml:space="preserve"> être 100% fonctionnelle et </w:t>
+      </w:r>
+      <w:r>
+        <w:rPr>
+          <w:sz w:val="24"/>
+          <w:szCs w:val="24"/>
+        </w:rPr>
+        <w:t xml:space="preserve">devra </w:t>
+      </w:r>
+      <w:r>
+        <w:rPr>
+          <w:sz w:val="24"/>
+          <w:szCs w:val="24"/>
+        </w:rPr>
+        <w:t>reproduire l’ensemble de l’infrastructure</w:t>
+      </w:r>
+      <w:r>
+        <w:rPr>
+          <w:sz w:val="24"/>
+          <w:szCs w:val="24"/>
+        </w:rPr>
+        <w:t>.</w:t>
+      </w:r>
+    </w:p>
+    <w:p>
+      <w:pPr>
+        <w:spacing w:after="0"/>
+        <w:rPr>
+          <w:rFonts w:eastAsiaTheme="majorEastAsia" w:cstheme="minorHAnsi"/>
+          <w:sz w:val="24"/>
+          <w:szCs w:val="24"/>
+        </w:rPr>
+      </w:pPr>
+    </w:p>
+    <w:p>
+      <w:pPr>
+        <w:spacing w:after="0"/>
+        <w:rPr>
+          <w:rFonts w:eastAsiaTheme="majorEastAsia" w:cstheme="minorHAnsi"/>
+          <w:sz w:val="24"/>
+          <w:szCs w:val="24"/>
+        </w:rPr>
+      </w:pPr>
+    </w:p>
+    <w:p>
+      <w:pPr>
+        <w:spacing w:after="0"/>
+        <w:rPr>
+          <w:rFonts w:eastAsiaTheme="majorEastAsia" w:cstheme="minorHAnsi"/>
+          <w:sz w:val="24"/>
+          <w:szCs w:val="24"/>
+        </w:rPr>
+      </w:pPr>
+      <w:r>
+        <w:rPr>
+          <w:rFonts w:eastAsiaTheme="majorEastAsia" w:cstheme="minorHAnsi"/>
+          <w:sz w:val="24"/>
+          <w:szCs w:val="24"/>
+        </w:rPr>
+        <w:t>Nous allons dès à présent voire les attentes de la partie logicielle.</w:t>
+      </w:r>
+    </w:p>
+    <w:p>
+      <w:pPr>
+        <w:spacing w:after="0"/>
+        <w:rPr>
+          <w:rFonts w:eastAsiaTheme="majorEastAsia" w:cstheme="minorHAnsi"/>
+          <w:sz w:val="24"/>
+          <w:szCs w:val="24"/>
+        </w:rPr>
+      </w:pPr>
+    </w:p>
+    <w:p>
+      <w:pPr>
+        <w:pStyle w:val="Default"/>
+      </w:pPr>
+      <w:r>
+        <w:t>L’entreprise a plusieurs attentes </w:t>
+      </w:r>
+      <w:r>
+        <w:t xml:space="preserve">du point de vue logicielle </w:t>
+      </w:r>
+      <w:r>
+        <w:t>:</w:t>
+      </w:r>
+    </w:p>
+    <w:p>
+      <w:pPr>
+        <w:pStyle w:val="Default"/>
+      </w:pPr>
+    </w:p>
+    <w:p>
+      <w:pPr>
+        <w:pStyle w:val="Default"/>
+      </w:pPr>
+      <w:r>
+        <w:t xml:space="preserve">- Fournir un modèle conceptuel de données propre à ImmoSoftVente </w:t>
+      </w:r>
+    </w:p>
+    <w:p>
+      <w:pPr>
+        <w:pStyle w:val="Default"/>
+      </w:pPr>
+      <w:r>
+        <w:t>- Gérer les contraintes au niveau du système de gestion de base de données ainsi qu’au niveau</w:t>
+      </w:r>
+      <w:r>
+        <w:t xml:space="preserve"> </w:t>
+      </w:r>
+      <w:r>
+        <w:t xml:space="preserve">applicatif </w:t>
+      </w:r>
+    </w:p>
+    <w:p>
+      <w:pPr>
+        <w:pStyle w:val="Default"/>
+      </w:pPr>
+      <w:r>
+        <w:t>- Justifier les différents choix d’implémentation et leurs impacts sur les performances, la robustesse</w:t>
+      </w:r>
+      <w:r>
+        <w:t xml:space="preserve"> </w:t>
+      </w:r>
+      <w:r>
+        <w:t xml:space="preserve">et l’évolutivité de l’application </w:t>
+      </w:r>
+    </w:p>
+    <w:p>
+      <w:pPr>
+        <w:pStyle w:val="Default"/>
+      </w:pPr>
+      <w:r>
+        <w:t xml:space="preserve">- Permettre à tout utilisateur authentifié de disposer en ligne du logiciel spécifique (ImmoSoftVente) </w:t>
+      </w:r>
+    </w:p>
+    <w:p>
+      <w:pPr>
+        <w:pStyle w:val="Default"/>
+      </w:pPr>
+      <w:r>
+        <w:t xml:space="preserve">- L’intégration des fichiers clients qui seront fournis en CSV </w:t>
+      </w:r>
+    </w:p>
+    <w:p>
+      <w:pPr>
+        <w:pStyle w:val="Default"/>
+      </w:pPr>
+      <w:r>
+        <w:t xml:space="preserve">- Nommez tous vos documents avec vos noms prénoms ou numéro du groupe </w:t>
+      </w:r>
+    </w:p>
+    <w:p>
+      <w:pPr>
+        <w:spacing w:after="0"/>
+        <w:rPr>
+          <w:rFonts w:eastAsiaTheme="majorEastAsia" w:cstheme="minorHAnsi"/>
+          <w:sz w:val="24"/>
+          <w:szCs w:val="24"/>
+        </w:rPr>
+      </w:pPr>
+    </w:p>
+    <w:p>
+      <w:pPr>
+        <w:spacing w:after="0"/>
+        <w:rPr>
+          <w:rFonts w:eastAsiaTheme="majorEastAsia" w:cstheme="minorHAnsi"/>
+          <w:color w:val="2F5496" w:themeColor="accent1" w:themeShade="BF"/>
+          <w:sz w:val="24"/>
+          <w:szCs w:val="24"/>
+        </w:rPr>
+      </w:pPr>
+      <w:bookmarkStart w:id="1" w:name="_Toc530054567"/>
+      <w:r>
+        <w:rPr>
+          <w:rFonts w:cstheme="minorHAnsi"/>
+          <w:color w:val="2F5496" w:themeColor="accent1" w:themeShade="BF"/>
+          <w:sz w:val="24"/>
+          <w:szCs w:val="24"/>
+        </w:rPr>
+        <w:br w:type="page"/>
+      </w:r>
+    </w:p>
+    <w:p>
+      <w:pPr>
+        <w:pStyle w:val="Titre2"/>
+        <w:spacing w:before="0"/>
+        <w:jc w:val="center"/>
+        <w:rPr>
+          <w:rFonts w:asciiTheme="minorHAnsi" w:hAnsiTheme="minorHAnsi" w:cstheme="minorHAnsi"/>
+          <w:sz w:val="32"/>
+        </w:rPr>
+      </w:pPr>
+      <w:r>
+        <w:rPr>
+          <w:rFonts w:asciiTheme="minorHAnsi" w:hAnsiTheme="minorHAnsi" w:cstheme="minorHAnsi"/>
+          <w:sz w:val="32"/>
+        </w:rPr>
+        <w:lastRenderedPageBreak/>
+        <w:t>Présentation de l’équipe</w:t>
+      </w:r>
+      <w:bookmarkEnd w:id="1"/>
+    </w:p>
+    <w:p/>
     <w:p/>
     <w:p/>
     <w:p>
@@ -1475,17 +2365,582 @@
         <w:adjustRightInd w:val="0"/>
         <w:spacing w:after="0" w:line="240" w:lineRule="auto"/>
         <w:rPr>
-          <w:rFonts w:ascii="Calibri" w:hAnsi="Calibri" w:cs="Calibri"/>
-          <w:sz w:val="24"/>
-          <w:szCs w:val="24"/>
-        </w:rPr>
-      </w:pPr>
-      <w:bookmarkStart w:id="0" w:name="_GoBack"/>
-      <w:bookmarkEnd w:id="0"/>
+          <w:rFonts w:cstheme="minorHAnsi"/>
+          <w:sz w:val="24"/>
+          <w:szCs w:val="24"/>
+        </w:rPr>
+      </w:pPr>
+      <w:r>
+        <w:rPr>
+          <w:rFonts w:cstheme="minorHAnsi"/>
+          <w:sz w:val="24"/>
+          <w:szCs w:val="24"/>
+        </w:rPr>
+        <w:t>L’équipe en charge de ce projet sera composée de 4 membres :</w:t>
+      </w:r>
+    </w:p>
+    <w:p>
+      <w:pPr>
+        <w:pStyle w:val="Paragraphedeliste"/>
+        <w:numPr>
+          <w:ilvl w:val="0"/>
+          <w:numId w:val="2"/>
+        </w:numPr>
+        <w:autoSpaceDE w:val="0"/>
+        <w:autoSpaceDN w:val="0"/>
+        <w:adjustRightInd w:val="0"/>
+        <w:spacing w:after="0" w:line="240" w:lineRule="auto"/>
+        <w:rPr>
+          <w:rFonts w:cstheme="minorHAnsi"/>
+          <w:sz w:val="24"/>
+          <w:szCs w:val="24"/>
+        </w:rPr>
+      </w:pPr>
+      <w:r>
+        <w:rPr>
+          <w:rFonts w:cstheme="minorHAnsi"/>
+          <w:sz w:val="24"/>
+          <w:szCs w:val="24"/>
+        </w:rPr>
+        <w:t>Jean FERRO</w:t>
+      </w:r>
+    </w:p>
+    <w:p>
+      <w:pPr>
+        <w:pStyle w:val="Paragraphedeliste"/>
+        <w:numPr>
+          <w:ilvl w:val="0"/>
+          <w:numId w:val="2"/>
+        </w:numPr>
+        <w:autoSpaceDE w:val="0"/>
+        <w:autoSpaceDN w:val="0"/>
+        <w:adjustRightInd w:val="0"/>
+        <w:spacing w:after="0" w:line="240" w:lineRule="auto"/>
+        <w:rPr>
+          <w:rFonts w:cstheme="minorHAnsi"/>
+          <w:sz w:val="24"/>
+          <w:szCs w:val="24"/>
+        </w:rPr>
+      </w:pPr>
+      <w:r>
+        <w:rPr>
+          <w:rFonts w:cstheme="minorHAnsi"/>
+          <w:sz w:val="24"/>
+          <w:szCs w:val="24"/>
+        </w:rPr>
+        <w:t>Bruno MARTINS VILAS BOAS</w:t>
+      </w:r>
+    </w:p>
+    <w:p>
+      <w:pPr>
+        <w:pStyle w:val="Paragraphedeliste"/>
+        <w:numPr>
+          <w:ilvl w:val="0"/>
+          <w:numId w:val="2"/>
+        </w:numPr>
+        <w:autoSpaceDE w:val="0"/>
+        <w:autoSpaceDN w:val="0"/>
+        <w:adjustRightInd w:val="0"/>
+        <w:spacing w:after="0" w:line="240" w:lineRule="auto"/>
+        <w:rPr>
+          <w:rFonts w:cstheme="minorHAnsi"/>
+          <w:sz w:val="24"/>
+          <w:szCs w:val="24"/>
+        </w:rPr>
+      </w:pPr>
+      <w:r>
+        <w:rPr>
+          <w:rFonts w:cstheme="minorHAnsi"/>
+          <w:sz w:val="24"/>
+          <w:szCs w:val="24"/>
+        </w:rPr>
+        <w:t>Bastien MAURIN</w:t>
+      </w:r>
+    </w:p>
+    <w:p>
+      <w:pPr>
+        <w:pStyle w:val="Paragraphedeliste"/>
+        <w:numPr>
+          <w:ilvl w:val="0"/>
+          <w:numId w:val="2"/>
+        </w:numPr>
+        <w:autoSpaceDE w:val="0"/>
+        <w:autoSpaceDN w:val="0"/>
+        <w:adjustRightInd w:val="0"/>
+        <w:spacing w:after="0" w:line="240" w:lineRule="auto"/>
+        <w:rPr>
+          <w:rFonts w:cstheme="minorHAnsi"/>
+          <w:sz w:val="24"/>
+          <w:szCs w:val="24"/>
+        </w:rPr>
+      </w:pPr>
+      <w:r>
+        <w:rPr>
+          <w:rFonts w:cstheme="minorHAnsi"/>
+          <w:sz w:val="24"/>
+          <w:szCs w:val="24"/>
+        </w:rPr>
+        <w:t>Nolwenn MYRAN</w:t>
+      </w:r>
+    </w:p>
+    <w:p>
+      <w:pPr>
+        <w:autoSpaceDE w:val="0"/>
+        <w:autoSpaceDN w:val="0"/>
+        <w:adjustRightInd w:val="0"/>
+        <w:spacing w:after="0" w:line="240" w:lineRule="auto"/>
+        <w:rPr>
+          <w:rFonts w:cstheme="minorHAnsi"/>
+          <w:sz w:val="24"/>
+          <w:szCs w:val="24"/>
+        </w:rPr>
+      </w:pPr>
+    </w:p>
+    <w:p>
+      <w:pPr>
+        <w:spacing w:after="0"/>
+        <w:rPr>
+          <w:rFonts w:cstheme="minorHAnsi"/>
+          <w:sz w:val="24"/>
+        </w:rPr>
+      </w:pPr>
+      <w:r>
+        <w:rPr>
+          <w:rFonts w:cstheme="minorHAnsi"/>
+          <w:sz w:val="24"/>
+        </w:rPr>
+        <w:t>Chaque membre aura une tâche importante pour la bonne réalisation du projet :</w:t>
+      </w:r>
+    </w:p>
+    <w:p>
+      <w:pPr>
+        <w:pStyle w:val="Paragraphedeliste"/>
+        <w:numPr>
+          <w:ilvl w:val="0"/>
+          <w:numId w:val="2"/>
+        </w:numPr>
+        <w:spacing w:after="0"/>
+        <w:rPr>
+          <w:rFonts w:cstheme="minorHAnsi"/>
+          <w:sz w:val="24"/>
+        </w:rPr>
+      </w:pPr>
+      <w:r>
+        <w:rPr>
+          <w:rFonts w:cstheme="minorHAnsi"/>
+          <w:sz w:val="24"/>
+        </w:rPr>
+        <w:t>Jean FERRO qui sera le chef de projet</w:t>
+      </w:r>
+      <w:r>
+        <w:rPr>
+          <w:rFonts w:cstheme="minorHAnsi"/>
+          <w:sz w:val="24"/>
+        </w:rPr>
+        <w:t xml:space="preserve"> et qui s’occupera de la documentation technique</w:t>
+      </w:r>
+    </w:p>
+    <w:p>
+      <w:pPr>
+        <w:pStyle w:val="Paragraphedeliste"/>
+        <w:numPr>
+          <w:ilvl w:val="0"/>
+          <w:numId w:val="2"/>
+        </w:numPr>
+        <w:spacing w:after="0"/>
+        <w:rPr>
+          <w:rFonts w:cstheme="minorHAnsi"/>
+          <w:sz w:val="24"/>
+        </w:rPr>
+      </w:pPr>
+      <w:r>
+        <w:rPr>
+          <w:rFonts w:cstheme="minorHAnsi"/>
+          <w:sz w:val="24"/>
+        </w:rPr>
+        <w:t>Bruno MARTINS VILAS BOAS qui sera le développeur de l’application</w:t>
+      </w:r>
+    </w:p>
+    <w:p>
+      <w:pPr>
+        <w:pStyle w:val="Paragraphedeliste"/>
+        <w:numPr>
+          <w:ilvl w:val="0"/>
+          <w:numId w:val="2"/>
+        </w:numPr>
+        <w:spacing w:after="0"/>
+        <w:rPr>
+          <w:rFonts w:cstheme="minorHAnsi"/>
+          <w:sz w:val="24"/>
+        </w:rPr>
+      </w:pPr>
+      <w:r>
+        <w:rPr>
+          <w:rFonts w:cstheme="minorHAnsi"/>
+          <w:sz w:val="24"/>
+        </w:rPr>
+        <w:t>BASTIEN MAURIN qui sera notre expert en infrastructure et qui s’occupera de sa création et bon fonctionnement.</w:t>
+      </w:r>
+    </w:p>
+    <w:p>
+      <w:pPr>
+        <w:pStyle w:val="Paragraphedeliste"/>
+        <w:numPr>
+          <w:ilvl w:val="0"/>
+          <w:numId w:val="2"/>
+        </w:numPr>
+        <w:spacing w:after="0"/>
+        <w:rPr>
+          <w:rFonts w:cstheme="minorHAnsi"/>
+          <w:sz w:val="24"/>
+        </w:rPr>
+      </w:pPr>
+      <w:r>
+        <w:rPr>
+          <w:rFonts w:cstheme="minorHAnsi"/>
+          <w:sz w:val="24"/>
+        </w:rPr>
+        <w:t xml:space="preserve">Nolwenn MYRAN qui s’occupera de la conception et de la mise en place de la Base de </w:t>
+      </w:r>
+      <w:r>
+        <w:rPr>
+          <w:rFonts w:cstheme="minorHAnsi"/>
+          <w:sz w:val="24"/>
+        </w:rPr>
+        <w:t>données</w:t>
+      </w:r>
+    </w:p>
+    <w:p>
+      <w:pPr>
+        <w:spacing w:after="0"/>
+        <w:rPr>
+          <w:rFonts w:cstheme="minorHAnsi"/>
+          <w:sz w:val="24"/>
+        </w:rPr>
+      </w:pPr>
+    </w:p>
+    <w:p>
+      <w:pPr>
+        <w:spacing w:after="0"/>
+        <w:rPr>
+          <w:rFonts w:cstheme="minorHAnsi"/>
+          <w:sz w:val="24"/>
+        </w:rPr>
+      </w:pPr>
+    </w:p>
+    <w:p>
+      <w:pPr>
+        <w:spacing w:after="0"/>
+        <w:rPr>
+          <w:rFonts w:cstheme="minorHAnsi"/>
+          <w:sz w:val="24"/>
+        </w:rPr>
+      </w:pPr>
+      <w:r>
+        <w:rPr>
+          <w:rFonts w:cstheme="minorHAnsi"/>
+          <w:sz w:val="24"/>
+        </w:rPr>
+        <w:t xml:space="preserve"> </w:t>
+      </w:r>
+    </w:p>
+    <w:p>
+      <w:pPr>
+        <w:spacing w:after="0"/>
+        <w:jc w:val="center"/>
+        <w:rPr>
+          <w:rFonts w:eastAsiaTheme="majorEastAsia" w:cstheme="minorHAnsi"/>
+          <w:sz w:val="24"/>
+          <w:szCs w:val="26"/>
+        </w:rPr>
+      </w:pPr>
+      <w:r>
+        <w:rPr>
+          <w:noProof/>
+        </w:rPr>
+        <w:drawing>
+          <wp:inline distT="0" distB="0" distL="0" distR="0" wp14:anchorId="2E227CC5" wp14:editId="251A9072">
+            <wp:extent cx="5881480" cy="2505075"/>
+            <wp:effectExtent l="0" t="0" r="5080" b="0"/>
+            <wp:docPr id="20" name="Image 20"/>
+            <wp:cNvGraphicFramePr>
+              <a:graphicFrameLocks xmlns:a="http://schemas.openxmlformats.org/drawingml/2006/main" noChangeAspect="1"/>
+            </wp:cNvGraphicFramePr>
+            <a:graphic xmlns:a="http://schemas.openxmlformats.org/drawingml/2006/main">
+              <a:graphicData uri="http://schemas.openxmlformats.org/drawingml/2006/picture">
+                <pic:pic xmlns:pic="http://schemas.openxmlformats.org/drawingml/2006/picture">
+                  <pic:nvPicPr>
+                    <pic:cNvPr id="1" name=""/>
+                    <pic:cNvPicPr/>
+                  </pic:nvPicPr>
+                  <pic:blipFill>
+                    <a:blip r:embed="rId8"/>
+                    <a:stretch>
+                      <a:fillRect/>
+                    </a:stretch>
+                  </pic:blipFill>
+                  <pic:spPr>
+                    <a:xfrm>
+                      <a:off x="0" y="0"/>
+                      <a:ext cx="5881700" cy="2505169"/>
+                    </a:xfrm>
+                    <a:prstGeom prst="rect">
+                      <a:avLst/>
+                    </a:prstGeom>
+                  </pic:spPr>
+                </pic:pic>
+              </a:graphicData>
+            </a:graphic>
+          </wp:inline>
+        </w:drawing>
+      </w:r>
+    </w:p>
+    <w:p>
+      <w:pPr>
+        <w:rPr>
+          <w:rFonts w:eastAsiaTheme="majorEastAsia" w:cstheme="minorHAnsi"/>
+          <w:color w:val="2F5496" w:themeColor="accent1" w:themeShade="BF"/>
+          <w:sz w:val="32"/>
+          <w:szCs w:val="26"/>
+        </w:rPr>
+      </w:pPr>
+      <w:bookmarkStart w:id="2" w:name="_Toc530054568"/>
+      <w:r>
+        <w:rPr>
+          <w:rFonts w:cstheme="minorHAnsi"/>
+          <w:color w:val="2F5496" w:themeColor="accent1" w:themeShade="BF"/>
+          <w:sz w:val="32"/>
+        </w:rPr>
+        <w:br w:type="page"/>
+      </w:r>
+      <w:bookmarkStart w:id="3" w:name="_GoBack"/>
+      <w:bookmarkEnd w:id="3"/>
+    </w:p>
+    <w:p>
+      <w:pPr>
+        <w:pStyle w:val="Titre2"/>
+        <w:spacing w:before="0"/>
+        <w:jc w:val="center"/>
+        <w:rPr>
+          <w:rFonts w:asciiTheme="minorHAnsi" w:hAnsiTheme="minorHAnsi" w:cstheme="minorHAnsi"/>
+          <w:sz w:val="32"/>
+        </w:rPr>
+      </w:pPr>
+      <w:r>
+        <w:rPr>
+          <w:rFonts w:asciiTheme="minorHAnsi" w:hAnsiTheme="minorHAnsi" w:cstheme="minorHAnsi"/>
+          <w:sz w:val="32"/>
+        </w:rPr>
+        <w:lastRenderedPageBreak/>
+        <w:t>Les solutions proposées</w:t>
+      </w:r>
+      <w:bookmarkEnd w:id="2"/>
+    </w:p>
+    <w:p>
+      <w:pPr>
+        <w:autoSpaceDE w:val="0"/>
+        <w:autoSpaceDN w:val="0"/>
+        <w:adjustRightInd w:val="0"/>
+        <w:spacing w:after="0" w:line="240" w:lineRule="auto"/>
+        <w:rPr>
+          <w:rFonts w:cstheme="minorHAnsi"/>
+          <w:color w:val="2F5496" w:themeColor="accent1" w:themeShade="BF"/>
+          <w:sz w:val="24"/>
+          <w:szCs w:val="24"/>
+        </w:rPr>
+      </w:pPr>
+    </w:p>
+    <w:p>
+      <w:pPr>
+        <w:autoSpaceDE w:val="0"/>
+        <w:autoSpaceDN w:val="0"/>
+        <w:adjustRightInd w:val="0"/>
+        <w:spacing w:after="0" w:line="240" w:lineRule="auto"/>
+        <w:rPr>
+          <w:rFonts w:cstheme="minorHAnsi"/>
+          <w:sz w:val="24"/>
+          <w:szCs w:val="24"/>
+        </w:rPr>
+      </w:pPr>
+      <w:r>
+        <w:rPr>
+          <w:rFonts w:cstheme="minorHAnsi"/>
+          <w:color w:val="2F5496" w:themeColor="accent1" w:themeShade="BF"/>
+          <w:sz w:val="32"/>
+        </w:rPr>
+        <w:br w:type="page"/>
+      </w:r>
+    </w:p>
+    <w:p>
+      <w:pPr>
+        <w:pStyle w:val="Titre2"/>
+        <w:spacing w:before="0"/>
+        <w:jc w:val="center"/>
+        <w:rPr>
+          <w:rFonts w:asciiTheme="minorHAnsi" w:hAnsiTheme="minorHAnsi" w:cstheme="minorHAnsi"/>
+          <w:sz w:val="32"/>
+        </w:rPr>
+      </w:pPr>
+      <w:bookmarkStart w:id="4" w:name="_Toc530054569"/>
+      <w:r>
+        <w:rPr>
+          <w:rFonts w:asciiTheme="minorHAnsi" w:hAnsiTheme="minorHAnsi" w:cstheme="minorHAnsi"/>
+          <w:sz w:val="32"/>
+        </w:rPr>
+        <w:lastRenderedPageBreak/>
+        <w:t>La solution choisie</w:t>
+      </w:r>
+      <w:bookmarkEnd w:id="4"/>
+    </w:p>
+    <w:p>
+      <w:pPr>
+        <w:autoSpaceDE w:val="0"/>
+        <w:autoSpaceDN w:val="0"/>
+        <w:adjustRightInd w:val="0"/>
+        <w:spacing w:after="0" w:line="240" w:lineRule="auto"/>
+        <w:rPr>
+          <w:rFonts w:cstheme="minorHAnsi"/>
+          <w:color w:val="2F5496" w:themeColor="accent1" w:themeShade="BF"/>
+          <w:sz w:val="24"/>
+          <w:szCs w:val="24"/>
+        </w:rPr>
+      </w:pPr>
+    </w:p>
+    <w:p>
+      <w:pPr>
+        <w:autoSpaceDE w:val="0"/>
+        <w:autoSpaceDN w:val="0"/>
+        <w:adjustRightInd w:val="0"/>
+        <w:spacing w:after="0" w:line="240" w:lineRule="auto"/>
+        <w:rPr>
+          <w:rFonts w:cstheme="minorHAnsi"/>
+          <w:color w:val="2F5496" w:themeColor="accent1" w:themeShade="BF"/>
+          <w:sz w:val="24"/>
+          <w:szCs w:val="24"/>
+        </w:rPr>
+      </w:pPr>
+    </w:p>
+    <w:p>
+      <w:pPr>
+        <w:spacing w:after="0"/>
+        <w:rPr>
+          <w:rFonts w:eastAsiaTheme="majorEastAsia" w:cstheme="minorHAnsi"/>
+          <w:color w:val="2F5496" w:themeColor="accent1" w:themeShade="BF"/>
+          <w:sz w:val="32"/>
+          <w:szCs w:val="26"/>
+        </w:rPr>
+      </w:pPr>
+      <w:r>
+        <w:rPr>
+          <w:rFonts w:cstheme="minorHAnsi"/>
+          <w:color w:val="2F5496" w:themeColor="accent1" w:themeShade="BF"/>
+          <w:sz w:val="32"/>
+        </w:rPr>
+        <w:br w:type="page"/>
+      </w:r>
+    </w:p>
+    <w:p>
+      <w:pPr>
+        <w:pStyle w:val="Titre2"/>
+        <w:spacing w:before="0"/>
+        <w:jc w:val="center"/>
+        <w:rPr>
+          <w:rFonts w:asciiTheme="minorHAnsi" w:hAnsiTheme="minorHAnsi" w:cstheme="minorHAnsi"/>
+          <w:sz w:val="32"/>
+        </w:rPr>
+      </w:pPr>
+      <w:bookmarkStart w:id="5" w:name="_Toc530054570"/>
+      <w:r>
+        <w:rPr>
+          <w:rFonts w:asciiTheme="minorHAnsi" w:hAnsiTheme="minorHAnsi" w:cstheme="minorHAnsi"/>
+          <w:sz w:val="32"/>
+        </w:rPr>
+        <w:lastRenderedPageBreak/>
+        <w:t>Le budget nécessaire</w:t>
+      </w:r>
+      <w:bookmarkEnd w:id="5"/>
+    </w:p>
+    <w:p>
+      <w:pPr>
+        <w:autoSpaceDE w:val="0"/>
+        <w:autoSpaceDN w:val="0"/>
+        <w:adjustRightInd w:val="0"/>
+        <w:spacing w:after="0" w:line="240" w:lineRule="auto"/>
+        <w:rPr>
+          <w:rFonts w:cstheme="minorHAnsi"/>
+          <w:color w:val="2F5496" w:themeColor="accent1" w:themeShade="BF"/>
+          <w:sz w:val="24"/>
+          <w:szCs w:val="24"/>
+        </w:rPr>
+      </w:pPr>
+    </w:p>
+    <w:p>
+      <w:pPr>
+        <w:autoSpaceDE w:val="0"/>
+        <w:autoSpaceDN w:val="0"/>
+        <w:adjustRightInd w:val="0"/>
+        <w:spacing w:after="0" w:line="240" w:lineRule="auto"/>
+        <w:rPr>
+          <w:rFonts w:cstheme="minorHAnsi"/>
+          <w:color w:val="2F5496" w:themeColor="accent1" w:themeShade="BF"/>
+          <w:sz w:val="24"/>
+          <w:szCs w:val="24"/>
+        </w:rPr>
+      </w:pPr>
+    </w:p>
+    <w:p>
+      <w:pPr>
+        <w:spacing w:after="0"/>
+        <w:rPr>
+          <w:rFonts w:asciiTheme="majorHAnsi" w:eastAsiaTheme="majorEastAsia" w:hAnsiTheme="majorHAnsi" w:cstheme="majorBidi"/>
+          <w:color w:val="2F5496" w:themeColor="accent1" w:themeShade="BF"/>
+          <w:sz w:val="32"/>
+          <w:szCs w:val="26"/>
+        </w:rPr>
+      </w:pPr>
+      <w:r>
+        <w:rPr>
+          <w:sz w:val="32"/>
+        </w:rPr>
+        <w:br w:type="page"/>
+      </w:r>
+    </w:p>
+    <w:p>
+      <w:pPr>
+        <w:pStyle w:val="Titre2"/>
+        <w:spacing w:before="0"/>
+        <w:jc w:val="center"/>
+        <w:rPr>
+          <w:sz w:val="32"/>
+        </w:rPr>
+      </w:pPr>
+      <w:bookmarkStart w:id="6" w:name="_Toc530054571"/>
+      <w:r>
+        <w:rPr>
+          <w:sz w:val="32"/>
+        </w:rPr>
+        <w:lastRenderedPageBreak/>
+        <w:t>Conclusion</w:t>
+      </w:r>
+      <w:bookmarkEnd w:id="6"/>
+    </w:p>
+    <w:p>
+      <w:pPr>
+        <w:autoSpaceDE w:val="0"/>
+        <w:autoSpaceDN w:val="0"/>
+        <w:adjustRightInd w:val="0"/>
+        <w:spacing w:after="0" w:line="240" w:lineRule="auto"/>
+        <w:rPr>
+          <w:rFonts w:cstheme="minorHAnsi"/>
+          <w:color w:val="2F5496" w:themeColor="accent1" w:themeShade="BF"/>
+          <w:sz w:val="24"/>
+          <w:szCs w:val="24"/>
+        </w:rPr>
+      </w:pPr>
     </w:p>
     <w:sectPr>
-      <w:headerReference w:type="default" r:id="rId8"/>
-      <w:footerReference w:type="default" r:id="rId9"/>
+      <w:headerReference w:type="default" r:id="rId9"/>
+      <w:footerReference w:type="default" r:id="rId10"/>
       <w:pgSz w:w="11906" w:h="16838"/>
       <w:pgMar w:top="1417" w:right="1417" w:bottom="1417" w:left="1417" w:header="708" w:footer="708" w:gutter="0"/>
       <w:cols w:space="708"/>
@@ -2011,6 +3466,118 @@
 <file path=word/numbering.xml><?xml version="1.0" encoding="utf-8"?>
 <w:numbering xmlns:wpc="http://schemas.microsoft.com/office/word/2010/wordprocessingCanvas" xmlns:cx="http://schemas.microsoft.com/office/drawing/2014/chartex" xmlns:cx1="http://schemas.microsoft.com/office/drawing/2015/9/8/chartex" xmlns:cx2="http://schemas.microsoft.com/office/drawing/2015/10/21/chartex" xmlns:cx3="http://schemas.microsoft.com/office/drawing/2016/5/9/chartex" xmlns:cx4="http://schemas.microsoft.com/office/drawing/2016/5/10/chartex" xmlns:cx5="http://schemas.microsoft.com/office/drawing/2016/5/11/chartex" xmlns:cx6="http://schemas.microsoft.com/office/drawing/2016/5/12/chartex" xmlns:cx7="http://schemas.microsoft.com/office/drawing/2016/5/13/chartex" xmlns:cx8="http://schemas.microsoft.com/office/drawing/2016/5/14/chartex" xmlns:mc="http://schemas.openxmlformats.org/markup-compatibility/2006" xmlns:aink="http://schemas.microsoft.com/office/drawing/2016/ink" xmlns:am3d="http://schemas.microsoft.com/office/drawing/2017/model3d" xmlns:o="urn:schemas-microsoft-com:office:office" xmlns:r="http://schemas.openxmlformats.org/officeDocument/2006/relationships" xmlns:m="http://schemas.openxmlformats.org/officeDocument/2006/math" xmlns:v="urn:schemas-microsoft-com:vml" xmlns:wp14="http://schemas.microsoft.com/office/word/2010/wordprocessingDrawing" xmlns:wp="http://schemas.openxmlformats.org/drawingml/2006/wordprocessingDrawing" xmlns:w10="urn:schemas-microsoft-com:office:word" xmlns:w="http://schemas.openxmlformats.org/wordprocessingml/2006/main" xmlns:w14="http://schemas.microsoft.com/office/word/2010/wordml" xmlns:w15="http://schemas.microsoft.com/office/word/2012/wordml" xmlns:w16cid="http://schemas.microsoft.com/office/word/2016/wordml/cid" xmlns:w16se="http://schemas.microsoft.com/office/word/2015/wordml/symex" xmlns:wpg="http://schemas.microsoft.com/office/word/2010/wordprocessingGroup" xmlns:wpi="http://schemas.microsoft.com/office/word/2010/wordprocessingInk" xmlns:wne="http://schemas.microsoft.com/office/word/2006/wordml" xmlns:wps="http://schemas.microsoft.com/office/word/2010/wordprocessingShape" mc:Ignorable="w14 w15 w16se w16cid wp14">
   <w:abstractNum w:abstractNumId="0" w15:restartNumberingAfterBreak="0">
+    <w:nsid w:val="22B53FAD"/>
+    <w:multiLevelType w:val="hybridMultilevel"/>
+    <w:tmpl w:val="3A7C06AA"/>
+    <w:lvl w:ilvl="0" w:tplc="C100ADF0">
+      <w:numFmt w:val="bullet"/>
+      <w:lvlText w:val="-"/>
+      <w:lvlJc w:val="left"/>
+      <w:pPr>
+        <w:ind w:left="720" w:hanging="360"/>
+      </w:pPr>
+      <w:rPr>
+        <w:rFonts w:ascii="Calibri" w:eastAsiaTheme="minorHAnsi" w:hAnsi="Calibri" w:cs="Calibri" w:hint="default"/>
+      </w:rPr>
+    </w:lvl>
+    <w:lvl w:ilvl="1" w:tplc="040C0003" w:tentative="1">
+      <w:start w:val="1"/>
+      <w:numFmt w:val="bullet"/>
+      <w:lvlText w:val="o"/>
+      <w:lvlJc w:val="left"/>
+      <w:pPr>
+        <w:ind w:left="1440" w:hanging="360"/>
+      </w:pPr>
+      <w:rPr>
+        <w:rFonts w:ascii="Courier New" w:hAnsi="Courier New" w:cs="Courier New" w:hint="default"/>
+      </w:rPr>
+    </w:lvl>
+    <w:lvl w:ilvl="2" w:tplc="040C0005" w:tentative="1">
+      <w:start w:val="1"/>
+      <w:numFmt w:val="bullet"/>
+      <w:lvlText w:val=""/>
+      <w:lvlJc w:val="left"/>
+      <w:pPr>
+        <w:ind w:left="2160" w:hanging="360"/>
+      </w:pPr>
+      <w:rPr>
+        <w:rFonts w:ascii="Wingdings" w:hAnsi="Wingdings" w:hint="default"/>
+      </w:rPr>
+    </w:lvl>
+    <w:lvl w:ilvl="3" w:tplc="040C0001" w:tentative="1">
+      <w:start w:val="1"/>
+      <w:numFmt w:val="bullet"/>
+      <w:lvlText w:val=""/>
+      <w:lvlJc w:val="left"/>
+      <w:pPr>
+        <w:ind w:left="2880" w:hanging="360"/>
+      </w:pPr>
+      <w:rPr>
+        <w:rFonts w:ascii="Symbol" w:hAnsi="Symbol" w:hint="default"/>
+      </w:rPr>
+    </w:lvl>
+    <w:lvl w:ilvl="4" w:tplc="040C0003" w:tentative="1">
+      <w:start w:val="1"/>
+      <w:numFmt w:val="bullet"/>
+      <w:lvlText w:val="o"/>
+      <w:lvlJc w:val="left"/>
+      <w:pPr>
+        <w:ind w:left="3600" w:hanging="360"/>
+      </w:pPr>
+      <w:rPr>
+        <w:rFonts w:ascii="Courier New" w:hAnsi="Courier New" w:cs="Courier New" w:hint="default"/>
+      </w:rPr>
+    </w:lvl>
+    <w:lvl w:ilvl="5" w:tplc="040C0005" w:tentative="1">
+      <w:start w:val="1"/>
+      <w:numFmt w:val="bullet"/>
+      <w:lvlText w:val=""/>
+      <w:lvlJc w:val="left"/>
+      <w:pPr>
+        <w:ind w:left="4320" w:hanging="360"/>
+      </w:pPr>
+      <w:rPr>
+        <w:rFonts w:ascii="Wingdings" w:hAnsi="Wingdings" w:hint="default"/>
+      </w:rPr>
+    </w:lvl>
+    <w:lvl w:ilvl="6" w:tplc="040C0001" w:tentative="1">
+      <w:start w:val="1"/>
+      <w:numFmt w:val="bullet"/>
+      <w:lvlText w:val=""/>
+      <w:lvlJc w:val="left"/>
+      <w:pPr>
+        <w:ind w:left="5040" w:hanging="360"/>
+      </w:pPr>
+      <w:rPr>
+        <w:rFonts w:ascii="Symbol" w:hAnsi="Symbol" w:hint="default"/>
+      </w:rPr>
+    </w:lvl>
+    <w:lvl w:ilvl="7" w:tplc="040C0003" w:tentative="1">
+      <w:start w:val="1"/>
+      <w:numFmt w:val="bullet"/>
+      <w:lvlText w:val="o"/>
+      <w:lvlJc w:val="left"/>
+      <w:pPr>
+        <w:ind w:left="5760" w:hanging="360"/>
+      </w:pPr>
+      <w:rPr>
+        <w:rFonts w:ascii="Courier New" w:hAnsi="Courier New" w:cs="Courier New" w:hint="default"/>
+      </w:rPr>
+    </w:lvl>
+    <w:lvl w:ilvl="8" w:tplc="040C0005" w:tentative="1">
+      <w:start w:val="1"/>
+      <w:numFmt w:val="bullet"/>
+      <w:lvlText w:val=""/>
+      <w:lvlJc w:val="left"/>
+      <w:pPr>
+        <w:ind w:left="6480" w:hanging="360"/>
+      </w:pPr>
+      <w:rPr>
+        <w:rFonts w:ascii="Wingdings" w:hAnsi="Wingdings" w:hint="default"/>
+      </w:rPr>
+    </w:lvl>
+  </w:abstractNum>
+  <w:abstractNum w:abstractNumId="1" w15:restartNumberingAfterBreak="0">
     <w:nsid w:val="5975349B"/>
     <w:multiLevelType w:val="hybridMultilevel"/>
     <w:tmpl w:val="8E04A06E"/>
@@ -2101,6 +3668,9 @@
     </w:lvl>
   </w:abstractNum>
   <w:num w:numId="1">
+    <w:abstractNumId w:val="1"/>
+  </w:num>
+  <w:num w:numId="2">
     <w:abstractNumId w:val="0"/>
   </w:num>
 </w:numbering>
@@ -2766,6 +4336,22 @@
     <w:uiPriority w:val="99"/>
     <w:rsid w:val="0062768F"/>
   </w:style>
+  <w:style w:type="paragraph" w:customStyle="1" w:styleId="Default">
+    <w:name w:val="Default"/>
+    <w:rsid w:val="002D5AF1"/>
+    <w:pPr>
+      <w:autoSpaceDE w:val="0"/>
+      <w:autoSpaceDN w:val="0"/>
+      <w:adjustRightInd w:val="0"/>
+      <w:spacing w:after="0" w:line="240" w:lineRule="auto"/>
+    </w:pPr>
+    <w:rPr>
+      <w:rFonts w:ascii="Calibri" w:hAnsi="Calibri" w:cs="Calibri"/>
+      <w:color w:val="000000"/>
+      <w:sz w:val="24"/>
+      <w:szCs w:val="24"/>
+    </w:rPr>
+  </w:style>
 </w:styles>
 </file>
 
@@ -3069,7 +4655,7 @@
 </file>
 
 <file path=customXml/itemProps1.xml><?xml version="1.0" encoding="utf-8"?>
-<ds:datastoreItem xmlns:ds="http://schemas.openxmlformats.org/officeDocument/2006/customXml" ds:itemID="{7337B716-1342-4344-94C3-22E1DE422012}">
+<ds:datastoreItem xmlns:ds="http://schemas.openxmlformats.org/officeDocument/2006/customXml" ds:itemID="{8E0B47FE-9C78-49D0-BF53-388689D75A84}">
   <ds:schemaRefs>
     <ds:schemaRef ds:uri="http://schemas.openxmlformats.org/officeDocument/2006/bibliography"/>
   </ds:schemaRefs>

</xml_diff>